<commit_message>
no kaggle HW 05
</commit_message>
<xml_diff>
--- a/Project/project plan.docx
+++ b/Project/project plan.docx
@@ -31,16 +31,29 @@
         <w:spacing w:after="0" w:line="240" w:lineRule="auto"/>
       </w:pPr>
       <w:r>
-        <w:t>- Add fut_cur_gen_ticker to 1-min</w:t>
-      </w:r>
-    </w:p>
-    <w:p>
-      <w:pPr>
-        <w:spacing w:after="0" w:line="240" w:lineRule="auto"/>
-      </w:pPr>
-      <w:r>
-        <w:t>- Convert 1-min to DateTimeIndex</w:t>
-      </w:r>
+        <w:t xml:space="preserve">- Add </w:t>
+      </w:r>
+      <w:proofErr w:type="spellStart"/>
+      <w:r>
+        <w:t>fut_cur_gen_ticker</w:t>
+      </w:r>
+      <w:proofErr w:type="spellEnd"/>
+      <w:r>
+        <w:t xml:space="preserve"> to 1-min</w:t>
+      </w:r>
+    </w:p>
+    <w:p>
+      <w:pPr>
+        <w:spacing w:after="0" w:line="240" w:lineRule="auto"/>
+      </w:pPr>
+      <w:r>
+        <w:t xml:space="preserve">- Convert 1-min to </w:t>
+      </w:r>
+      <w:proofErr w:type="spellStart"/>
+      <w:r>
+        <w:t>DateTimeIndex</w:t>
+      </w:r>
+      <w:proofErr w:type="spellEnd"/>
     </w:p>
     <w:p>
       <w:pPr>
@@ -60,7 +73,15 @@
         <w:spacing w:after="0" w:line="240" w:lineRule="auto"/>
       </w:pPr>
       <w:r>
-        <w:t>[ok]</w:t>
+        <w:t>[</w:t>
+      </w:r>
+      <w:proofErr w:type="gramStart"/>
+      <w:r>
+        <w:t>ok</w:t>
+      </w:r>
+      <w:proofErr w:type="gramEnd"/>
+      <w:r>
+        <w:t>]</w:t>
       </w:r>
       <w:r>
         <w:t>- 1, 5, 10, 20, 40, 80 min returns (value)</w:t>
@@ -71,7 +92,15 @@
         <w:spacing w:after="0" w:line="240" w:lineRule="auto"/>
       </w:pPr>
       <w:r>
-        <w:t>[ok]</w:t>
+        <w:t>[</w:t>
+      </w:r>
+      <w:proofErr w:type="gramStart"/>
+      <w:r>
+        <w:t>ok</w:t>
+      </w:r>
+      <w:proofErr w:type="gramEnd"/>
+      <w:r>
+        <w:t>]</w:t>
       </w:r>
       <w:r>
         <w:t>- 1, 5, 10, 20, 40, 80 min up or down (</w:t>
@@ -88,7 +117,15 @@
         <w:spacing w:after="0" w:line="240" w:lineRule="auto"/>
       </w:pPr>
       <w:r>
-        <w:t>[ok]</w:t>
+        <w:t>[</w:t>
+      </w:r>
+      <w:proofErr w:type="gramStart"/>
+      <w:r>
+        <w:t>ok</w:t>
+      </w:r>
+      <w:proofErr w:type="gramEnd"/>
+      <w:r>
+        <w:t>]</w:t>
       </w:r>
       <w:r>
         <w:t>- 1, 5, 10, 20, 40, 80 min up or down (-1, 0, +1)</w:t>
@@ -112,7 +149,15 @@
         <w:spacing w:after="0" w:line="240" w:lineRule="auto"/>
       </w:pPr>
       <w:r>
-        <w:t>[ok]</w:t>
+        <w:t>[</w:t>
+      </w:r>
+      <w:proofErr w:type="gramStart"/>
+      <w:r>
+        <w:t>ok</w:t>
+      </w:r>
+      <w:proofErr w:type="gramEnd"/>
+      <w:r>
+        <w:t>]</w:t>
       </w:r>
       <w:r>
         <w:t>- Hour (of day)</w:t>
@@ -123,11 +168,24 @@
         <w:spacing w:after="0" w:line="240" w:lineRule="auto"/>
       </w:pPr>
       <w:r>
-        <w:t>[ok]</w:t>
-      </w:r>
-      <w:r>
-        <w:t>- DayOfWeek</w:t>
-      </w:r>
+        <w:t>[</w:t>
+      </w:r>
+      <w:proofErr w:type="gramStart"/>
+      <w:r>
+        <w:t>ok</w:t>
+      </w:r>
+      <w:proofErr w:type="gramEnd"/>
+      <w:r>
+        <w:t>]</w:t>
+      </w:r>
+      <w:r>
+        <w:t xml:space="preserve">- </w:t>
+      </w:r>
+      <w:proofErr w:type="spellStart"/>
+      <w:r>
+        <w:t>DayOfWeek</w:t>
+      </w:r>
+      <w:proofErr w:type="spellEnd"/>
     </w:p>
     <w:p>
       <w:pPr>
@@ -142,7 +200,15 @@
         <w:spacing w:after="0" w:line="240" w:lineRule="auto"/>
       </w:pPr>
       <w:r>
-        <w:t>[ok]</w:t>
+        <w:t>[</w:t>
+      </w:r>
+      <w:proofErr w:type="gramStart"/>
+      <w:r>
+        <w:t>ok</w:t>
+      </w:r>
+      <w:proofErr w:type="gramEnd"/>
+      <w:r>
+        <w:t>]</w:t>
       </w:r>
       <w:r>
         <w:t>- 1, 5, 10, 20, 40, 80 min prior return</w:t>
@@ -161,31 +227,68 @@
         <w:spacing w:after="0" w:line="240" w:lineRule="auto"/>
       </w:pPr>
       <w:r>
-        <w:t>- 1, 5, 10, 20, 40, 80 min signed volume</w:t>
-      </w:r>
-    </w:p>
-    <w:p>
-      <w:pPr>
-        <w:spacing w:after="0" w:line="240" w:lineRule="auto"/>
-      </w:pPr>
-      <w:r>
-        <w:t xml:space="preserve">[ok] </w:t>
+        <w:t>[</w:t>
+      </w:r>
+      <w:proofErr w:type="gramStart"/>
+      <w:r>
+        <w:t>ok</w:t>
+      </w:r>
+      <w:proofErr w:type="gramEnd"/>
+      <w:r>
+        <w:t xml:space="preserve">] </w:t>
       </w:r>
       <w:bookmarkStart w:id="0" w:name="_GoBack"/>
       <w:bookmarkEnd w:id="0"/>
       <w:r>
-        <w:t>- 1, 5, 10, 20, 40, 80 min ema</w:t>
-      </w:r>
-      <w:r>
-        <w:t>, price vs ema</w:t>
-      </w:r>
-    </w:p>
-    <w:p>
-      <w:pPr>
-        <w:spacing w:after="0" w:line="240" w:lineRule="auto"/>
-      </w:pPr>
-      <w:r>
-        <w:t>- price as percentile of prior 5, 10, 20, 40, 80 min range</w:t>
+        <w:t>- 1, 5, 10, 20, 40, 80 min signed volume</w:t>
+      </w:r>
+    </w:p>
+    <w:p>
+      <w:pPr>
+        <w:spacing w:after="0" w:line="240" w:lineRule="auto"/>
+      </w:pPr>
+      <w:r>
+        <w:t>[</w:t>
+      </w:r>
+      <w:proofErr w:type="gramStart"/>
+      <w:r>
+        <w:t>ok</w:t>
+      </w:r>
+      <w:proofErr w:type="gramEnd"/>
+      <w:r>
+        <w:t xml:space="preserve">] </w:t>
+      </w:r>
+      <w:r>
+        <w:t xml:space="preserve">- 1, 5, 10, 20, 40, 80 min </w:t>
+      </w:r>
+      <w:proofErr w:type="spellStart"/>
+      <w:r>
+        <w:t>ema</w:t>
+      </w:r>
+      <w:proofErr w:type="spellEnd"/>
+      <w:r>
+        <w:t xml:space="preserve">, price vs </w:t>
+      </w:r>
+      <w:proofErr w:type="spellStart"/>
+      <w:r>
+        <w:t>ema</w:t>
+      </w:r>
+      <w:proofErr w:type="spellEnd"/>
+    </w:p>
+    <w:p>
+      <w:pPr>
+        <w:spacing w:after="0" w:line="240" w:lineRule="auto"/>
+      </w:pPr>
+      <w:r>
+        <w:t xml:space="preserve">- </w:t>
+      </w:r>
+      <w:proofErr w:type="gramStart"/>
+      <w:r>
+        <w:t>price</w:t>
+      </w:r>
+      <w:proofErr w:type="gramEnd"/>
+      <w:r>
+        <w:t xml:space="preserve"> as percentile of prior 5, 10, 20, 40, 80 min range</w:t>
       </w:r>
     </w:p>
     <w:p>
@@ -215,8 +318,13 @@
       </w:pPr>
       <w:r>
         <w:tab/>
-        <w:t>- cross-validation</w:t>
-      </w:r>
+        <w:t xml:space="preserve">- </w:t>
+      </w:r>
+      <w:proofErr w:type="gramStart"/>
+      <w:r>
+        <w:t>cross-validation</w:t>
+      </w:r>
+      <w:proofErr w:type="gramEnd"/>
     </w:p>
     <w:p>
       <w:pPr>
@@ -232,17 +340,30 @@
         <w:spacing w:after="0" w:line="240" w:lineRule="auto"/>
       </w:pPr>
       <w:r>
-        <w:t>- Algos:</w:t>
-      </w:r>
-    </w:p>
-    <w:p>
-      <w:pPr>
-        <w:spacing w:after="0" w:line="240" w:lineRule="auto"/>
-      </w:pPr>
-      <w:r>
-        <w:tab/>
-        <w:t>-kNN</w:t>
-      </w:r>
+        <w:t xml:space="preserve">- </w:t>
+      </w:r>
+      <w:proofErr w:type="spellStart"/>
+      <w:r>
+        <w:t>Algos</w:t>
+      </w:r>
+      <w:proofErr w:type="spellEnd"/>
+      <w:r>
+        <w:t>:</w:t>
+      </w:r>
+    </w:p>
+    <w:p>
+      <w:pPr>
+        <w:spacing w:after="0" w:line="240" w:lineRule="auto"/>
+      </w:pPr>
+      <w:r>
+        <w:tab/>
+        <w:t>-</w:t>
+      </w:r>
+      <w:proofErr w:type="spellStart"/>
+      <w:r>
+        <w:t>kNN</w:t>
+      </w:r>
+      <w:proofErr w:type="spellEnd"/>
     </w:p>
     <w:p>
       <w:pPr>
@@ -259,7 +380,15 @@
       </w:pPr>
       <w:r>
         <w:tab/>
-        <w:t>- naïve Bayes ?</w:t>
+        <w:t xml:space="preserve">- </w:t>
+      </w:r>
+      <w:proofErr w:type="gramStart"/>
+      <w:r>
+        <w:t>naïve</w:t>
+      </w:r>
+      <w:proofErr w:type="gramEnd"/>
+      <w:r>
+        <w:t xml:space="preserve"> Bayes ?</w:t>
       </w:r>
     </w:p>
     <w:p>
@@ -286,7 +415,17 @@
       </w:pPr>
       <w:r>
         <w:tab/>
-        <w:t>- adaBoost?</w:t>
+        <w:t xml:space="preserve">- </w:t>
+      </w:r>
+      <w:proofErr w:type="spellStart"/>
+      <w:proofErr w:type="gramStart"/>
+      <w:r>
+        <w:t>adaBoost</w:t>
+      </w:r>
+      <w:proofErr w:type="spellEnd"/>
+      <w:proofErr w:type="gramEnd"/>
+      <w:r>
+        <w:t>?</w:t>
       </w:r>
     </w:p>
     <w:p>
@@ -316,8 +455,13 @@
       </w:pPr>
       <w:r>
         <w:tab/>
-        <w:t>- cross-validation</w:t>
-      </w:r>
+        <w:t xml:space="preserve">- </w:t>
+      </w:r>
+      <w:proofErr w:type="gramStart"/>
+      <w:r>
+        <w:t>cross-validation</w:t>
+      </w:r>
+      <w:proofErr w:type="gramEnd"/>
     </w:p>
     <w:p>
       <w:pPr>
@@ -333,17 +477,13 @@
         <w:spacing w:after="0" w:line="240" w:lineRule="auto"/>
       </w:pPr>
       <w:r>
-        <w:t>- Algos:</w:t>
-      </w:r>
-    </w:p>
-    <w:p>
-      <w:pPr>
-        <w:spacing w:after="0" w:line="240" w:lineRule="auto"/>
-      </w:pPr>
-      <w:r>
-        <w:tab/>
-        <w:t>- regression</w:t>
-      </w:r>
+        <w:t xml:space="preserve">- </w:t>
+      </w:r>
+      <w:proofErr w:type="spellStart"/>
+      <w:r>
+        <w:t>Algos</w:t>
+      </w:r>
+      <w:proofErr w:type="spellEnd"/>
       <w:r>
         <w:t>:</w:t>
       </w:r>
@@ -354,11 +494,33 @@
       </w:pPr>
       <w:r>
         <w:tab/>
-      </w:r>
-      <w:r>
-        <w:tab/>
-        <w:t>- ElasticNet</w:t>
-      </w:r>
+        <w:t xml:space="preserve">- </w:t>
+      </w:r>
+      <w:proofErr w:type="gramStart"/>
+      <w:r>
+        <w:t>regression</w:t>
+      </w:r>
+      <w:proofErr w:type="gramEnd"/>
+      <w:r>
+        <w:t>:</w:t>
+      </w:r>
+    </w:p>
+    <w:p>
+      <w:pPr>
+        <w:spacing w:after="0" w:line="240" w:lineRule="auto"/>
+      </w:pPr>
+      <w:r>
+        <w:tab/>
+      </w:r>
+      <w:r>
+        <w:tab/>
+        <w:t xml:space="preserve">- </w:t>
+      </w:r>
+      <w:proofErr w:type="spellStart"/>
+      <w:r>
+        <w:t>ElasticNet</w:t>
+      </w:r>
+      <w:proofErr w:type="spellEnd"/>
     </w:p>
     <w:p>
       <w:pPr>
@@ -381,8 +543,13 @@
       </w:r>
       <w:r>
         <w:tab/>
-        <w:t>- RidgeRegression</w:t>
-      </w:r>
+        <w:t xml:space="preserve">- </w:t>
+      </w:r>
+      <w:proofErr w:type="spellStart"/>
+      <w:r>
+        <w:t>RidgeRegression</w:t>
+      </w:r>
+      <w:proofErr w:type="spellEnd"/>
     </w:p>
     <w:p>
       <w:pPr>
@@ -402,7 +569,15 @@
       </w:pPr>
       <w:r>
         <w:tab/>
-        <w:t>- tree-based regression ?</w:t>
+        <w:t xml:space="preserve">- </w:t>
+      </w:r>
+      <w:proofErr w:type="gramStart"/>
+      <w:r>
+        <w:t>tree-based</w:t>
+      </w:r>
+      <w:proofErr w:type="gramEnd"/>
+      <w:r>
+        <w:t xml:space="preserve"> regression ?</w:t>
       </w:r>
     </w:p>
     <w:sectPr>

</xml_diff>